<commit_message>
goodguy update with an email test function
</commit_message>
<xml_diff>
--- a/docassemble/leaseagreementinterview/data/templates/111NCP_lease_1.docx
+++ b/docassemble/leaseagreementinterview/data/templates/111NCP_lease_1.docx
@@ -97,28 +97,55 @@
           <w:sz w:val="24"/>
         </w:rPr>
       </w:pPr>
+      <w:proofErr w:type="gramStart"/>
       <w:r>
         <w:rPr>
           <w:b/>
           <w:bCs/>
           <w:sz w:val="24"/>
+          <w:highlight w:val="yellow"/>
         </w:rPr>
         <w:t xml:space="preserve">{{ </w:t>
       </w:r>
+      <w:proofErr w:type="spellStart"/>
       <w:r>
         <w:rPr>
           <w:b/>
           <w:bCs/>
           <w:sz w:val="24"/>
+          <w:highlight w:val="yellow"/>
           <w:shd w:val="clear" w:color="auto" w:fill="FFFF00"/>
         </w:rPr>
-        <w:t xml:space="preserve">tenant_entity </w:t>
-      </w:r>
+        <w:t>tenant</w:t>
+      </w:r>
+      <w:proofErr w:type="gramEnd"/>
       <w:r>
         <w:rPr>
           <w:b/>
           <w:bCs/>
           <w:sz w:val="24"/>
+          <w:highlight w:val="yellow"/>
+          <w:shd w:val="clear" w:color="auto" w:fill="FFFF00"/>
+        </w:rPr>
+        <w:t>_entity</w:t>
+      </w:r>
+      <w:proofErr w:type="spellEnd"/>
+      <w:r>
+        <w:rPr>
+          <w:b/>
+          <w:bCs/>
+          <w:sz w:val="24"/>
+          <w:highlight w:val="yellow"/>
+          <w:shd w:val="clear" w:color="auto" w:fill="FFFF00"/>
+        </w:rPr>
+        <w:t xml:space="preserve"> </w:t>
+      </w:r>
+      <w:r>
+        <w:rPr>
+          <w:b/>
+          <w:bCs/>
+          <w:sz w:val="24"/>
+          <w:highlight w:val="yellow"/>
         </w:rPr>
         <w:t>}}</w:t>
       </w:r>
@@ -176,16 +203,34 @@
       <w:r>
         <w:t xml:space="preserve"> </w:t>
       </w:r>
-      <w:r>
+      <w:proofErr w:type="gramStart"/>
+      <w:r>
+        <w:rPr>
+          <w:highlight w:val="yellow"/>
+        </w:rPr>
         <w:t xml:space="preserve">{{ </w:t>
       </w:r>
-      <w:r>
-        <w:rPr>
+      <w:proofErr w:type="spellStart"/>
+      <w:r>
+        <w:rPr>
+          <w:highlight w:val="yellow"/>
           <w:shd w:val="clear" w:color="auto" w:fill="FFFF00"/>
         </w:rPr>
-        <w:t>lease_date</w:t>
-      </w:r>
-      <w:r>
+        <w:t>lease</w:t>
+      </w:r>
+      <w:proofErr w:type="gramEnd"/>
+      <w:r>
+        <w:rPr>
+          <w:highlight w:val="yellow"/>
+          <w:shd w:val="clear" w:color="auto" w:fill="FFFF00"/>
+        </w:rPr>
+        <w:t>_date</w:t>
+      </w:r>
+      <w:proofErr w:type="spellEnd"/>
+      <w:r>
+        <w:rPr>
+          <w:highlight w:val="yellow"/>
+        </w:rPr>
         <w:t xml:space="preserve"> }}</w:t>
       </w:r>
     </w:p>
@@ -245,12 +290,14 @@
         </w:rPr>
         <w:t xml:space="preserve"> </w:t>
       </w:r>
+      <w:proofErr w:type="spellStart"/>
       <w:r>
         <w:rPr>
           <w:highlight w:val="yellow"/>
         </w:rPr>
         <w:t>i</w:t>
       </w:r>
+      <w:proofErr w:type="spellEnd"/>
       <w:r>
         <w:rPr>
           <w:spacing w:val="5"/>
@@ -271,6 +318,7 @@
         </w:rPr>
         <w:t xml:space="preserve"> </w:t>
       </w:r>
+      <w:proofErr w:type="gramStart"/>
       <w:r>
         <w:rPr>
           <w:highlight w:val="yellow"/>
@@ -291,6 +339,7 @@
         </w:rPr>
         <w:t>#</w:t>
       </w:r>
+      <w:proofErr w:type="gramEnd"/>
       <w:r>
         <w:rPr>
           <w:spacing w:val="-10"/>
@@ -298,15 +347,24 @@
         <w:t xml:space="preserve"> </w:t>
       </w:r>
       <w:r>
+        <w:rPr>
+          <w:highlight w:val="yellow"/>
+        </w:rPr>
         <w:t xml:space="preserve">{{ </w:t>
       </w:r>
-      <w:r>
-        <w:rPr>
+      <w:proofErr w:type="spellStart"/>
+      <w:r>
+        <w:rPr>
+          <w:highlight w:val="yellow"/>
           <w:shd w:val="clear" w:color="auto" w:fill="FFFF00"/>
         </w:rPr>
         <w:t>unit_number</w:t>
       </w:r>
-      <w:r>
+      <w:proofErr w:type="spellEnd"/>
+      <w:r>
+        <w:rPr>
+          <w:highlight w:val="yellow"/>
+        </w:rPr>
         <w:t xml:space="preserve"> }}</w:t>
       </w:r>
     </w:p>
@@ -359,9 +417,11 @@
         </w:rPr>
         <w:t xml:space="preserve"> </w:t>
       </w:r>
+      <w:proofErr w:type="spellStart"/>
       <w:r>
         <w:t>i</w:t>
       </w:r>
+      <w:proofErr w:type="spellEnd"/>
       <w:r>
         <w:rPr>
           <w:spacing w:val="14"/>
@@ -386,9 +446,11 @@
         </w:rPr>
         <w:t xml:space="preserve"> </w:t>
       </w:r>
+      <w:proofErr w:type="spellStart"/>
       <w:r>
         <w:t>i</w:t>
       </w:r>
+      <w:proofErr w:type="spellEnd"/>
       <w:r>
         <w:rPr>
           <w:spacing w:val="14"/>
@@ -404,6 +466,7 @@
         </w:rPr>
         <w:t xml:space="preserve"> </w:t>
       </w:r>
+      <w:proofErr w:type="gramStart"/>
       <w:r>
         <w:t>g</w:t>
       </w:r>
@@ -419,6 +482,7 @@
         </w:rPr>
         <w:t>:</w:t>
       </w:r>
+      <w:proofErr w:type="gramEnd"/>
     </w:p>
     <w:p>
       <w:pPr>
@@ -463,6 +527,7 @@
         </w:rPr>
         <w:t xml:space="preserve"> </w:t>
       </w:r>
+      <w:proofErr w:type="gramStart"/>
       <w:r>
         <w:t>N</w:t>
       </w:r>
@@ -475,6 +540,7 @@
       <w:r>
         <w:t>.</w:t>
       </w:r>
+      <w:proofErr w:type="gramEnd"/>
       <w:r>
         <w:rPr>
           <w:spacing w:val="80"/>
@@ -2289,23 +2355,52 @@
         <w:lastRenderedPageBreak/>
         <w:t xml:space="preserve">LEASE dated </w:t>
       </w:r>
-      <w:r>
+      <w:proofErr w:type="gramStart"/>
+      <w:r>
+        <w:rPr>
+          <w:highlight w:val="yellow"/>
+        </w:rPr>
         <w:t xml:space="preserve">{{ </w:t>
       </w:r>
       <w:r>
         <w:rPr>
+          <w:highlight w:val="yellow"/>
           <w:shd w:val="clear" w:color="auto" w:fill="FFFF00"/>
         </w:rPr>
-        <w:t xml:space="preserve">(lease_date) </w:t>
-      </w:r>
-      <w:r>
-        <w:rPr>
+        <w:t>(</w:t>
+      </w:r>
+      <w:proofErr w:type="spellStart"/>
+      <w:proofErr w:type="gramEnd"/>
+      <w:r>
+        <w:rPr>
+          <w:highlight w:val="yellow"/>
           <w:shd w:val="clear" w:color="auto" w:fill="FFFF00"/>
         </w:rPr>
+        <w:t>lease_date</w:t>
+      </w:r>
+      <w:proofErr w:type="spellEnd"/>
+      <w:r>
+        <w:rPr>
+          <w:highlight w:val="yellow"/>
+          <w:shd w:val="clear" w:color="auto" w:fill="FFFF00"/>
+        </w:rPr>
+        <w:t xml:space="preserve">) </w:t>
+      </w:r>
+      <w:r>
+        <w:rPr>
+          <w:highlight w:val="yellow"/>
+          <w:shd w:val="clear" w:color="auto" w:fill="FFFF00"/>
+        </w:rPr>
         <w:t>}}</w:t>
       </w:r>
       <w:r>
-        <w:t>, between 111 North Central LLC</w:t>
+        <w:rPr>
+          <w:highlight w:val="yellow"/>
+        </w:rPr>
+        <w:t>,</w:t>
+      </w:r>
+      <w:r>
+        <w:t xml:space="preserve"> between 111 North Central LLC</w:t>
       </w:r>
       <w:r>
         <w:rPr>
@@ -2390,41 +2485,66 @@
         <w:t xml:space="preserve"> </w:t>
       </w:r>
       <w:r>
+        <w:rPr>
+          <w:highlight w:val="yellow"/>
+        </w:rPr>
         <w:t xml:space="preserve">{{ </w:t>
       </w:r>
-      <w:r>
-        <w:rPr>
+      <w:proofErr w:type="spellStart"/>
+      <w:r>
+        <w:rPr>
+          <w:highlight w:val="yellow"/>
           <w:shd w:val="clear" w:color="auto" w:fill="FFFF00"/>
         </w:rPr>
         <w:t>tenant_entity</w:t>
       </w:r>
-      <w:r>
+      <w:proofErr w:type="spellEnd"/>
+      <w:r>
+        <w:rPr>
+          <w:highlight w:val="yellow"/>
+        </w:rPr>
         <w:t xml:space="preserve"> }}</w:t>
       </w:r>
       <w:r>
         <w:rPr>
           <w:highlight w:val="yellow"/>
         </w:rPr>
-        <w:t xml:space="preserve">, with offices located at </w:t>
-      </w:r>
-      <w:r>
+        <w:t xml:space="preserve">, </w:t>
+      </w:r>
+      <w:r>
+        <w:t xml:space="preserve">with offices located at </w:t>
+      </w:r>
+      <w:r>
+        <w:rPr>
+          <w:highlight w:val="yellow"/>
+        </w:rPr>
         <w:t xml:space="preserve">{{ </w:t>
       </w:r>
-      <w:r>
-        <w:rPr>
+      <w:proofErr w:type="spellStart"/>
+      <w:r>
+        <w:rPr>
+          <w:highlight w:val="yellow"/>
           <w:shd w:val="clear" w:color="auto" w:fill="FFFF00"/>
         </w:rPr>
         <w:t>tenant_mailing_address</w:t>
       </w:r>
-      <w:r>
+      <w:proofErr w:type="spellEnd"/>
+      <w:r>
+        <w:rPr>
+          <w:highlight w:val="yellow"/>
+        </w:rPr>
         <w:t xml:space="preserve"> }}</w:t>
       </w:r>
       <w:r>
+        <w:rPr>
+          <w:highlight w:val="yellow"/>
+        </w:rPr>
         <w:t xml:space="preserve"> </w:t>
       </w:r>
       <w:r>
         <w:rPr>
           <w:b/>
+          <w:highlight w:val="yellow"/>
           <w:u w:val="single"/>
         </w:rPr>
         <w:t>("Tenant").</w:t>
@@ -2642,22 +2762,37 @@
         </w:rPr>
         <w:t xml:space="preserve">hereinafter specified, the demised premises known as suite </w:t>
       </w:r>
-      <w:r>
-        <w:rPr>
-          <w:sz w:val="24"/>
+      <w:proofErr w:type="gramStart"/>
+      <w:r>
+        <w:rPr>
+          <w:sz w:val="24"/>
+          <w:highlight w:val="yellow"/>
         </w:rPr>
         <w:t xml:space="preserve">{{ </w:t>
       </w:r>
-      <w:r>
-        <w:rPr>
-          <w:sz w:val="24"/>
+      <w:proofErr w:type="spellStart"/>
+      <w:r>
+        <w:rPr>
+          <w:sz w:val="24"/>
+          <w:highlight w:val="yellow"/>
           <w:shd w:val="clear" w:color="auto" w:fill="FFFF00"/>
         </w:rPr>
-        <w:t>unit_number</w:t>
-      </w:r>
-      <w:r>
-        <w:rPr>
-          <w:sz w:val="24"/>
+        <w:t>unit</w:t>
+      </w:r>
+      <w:proofErr w:type="gramEnd"/>
+      <w:r>
+        <w:rPr>
+          <w:sz w:val="24"/>
+          <w:highlight w:val="yellow"/>
+          <w:shd w:val="clear" w:color="auto" w:fill="FFFF00"/>
+        </w:rPr>
+        <w:t>_number</w:t>
+      </w:r>
+      <w:proofErr w:type="spellEnd"/>
+      <w:r>
+        <w:rPr>
+          <w:sz w:val="24"/>
+          <w:highlight w:val="yellow"/>
         </w:rPr>
         <w:t xml:space="preserve"> }}</w:t>
       </w:r>
@@ -2912,15 +3047,23 @@
         <w:ind w:right="121"/>
       </w:pPr>
       <w:r>
+        <w:rPr>
+          <w:highlight w:val="yellow"/>
+        </w:rPr>
         <w:t>{{</w:t>
       </w:r>
+      <w:proofErr w:type="spellStart"/>
       <w:r>
         <w:rPr>
           <w:highlight w:val="yellow"/>
         </w:rPr>
         <w:t>rent_schedule_text</w:t>
       </w:r>
-      <w:r>
+      <w:proofErr w:type="spellEnd"/>
+      <w:r>
+        <w:rPr>
+          <w:highlight w:val="yellow"/>
+        </w:rPr>
         <w:t>}}</w:t>
       </w:r>
     </w:p>
@@ -2963,9 +3106,20 @@
         <w:rPr>
           <w:highlight w:val="yellow"/>
         </w:rPr>
-        <w:t>{{tax_year</w:t>
-      </w:r>
-      <w:r>
+        <w:t>{{</w:t>
+      </w:r>
+      <w:proofErr w:type="spellStart"/>
+      <w:r>
+        <w:rPr>
+          <w:highlight w:val="yellow"/>
+        </w:rPr>
+        <w:t>tax_year</w:t>
+      </w:r>
+      <w:proofErr w:type="spellEnd"/>
+      <w:r>
+        <w:rPr>
+          <w:highlight w:val="yellow"/>
+        </w:rPr>
         <w:t>}}</w:t>
       </w:r>
       <w:bookmarkEnd w:id="1"/>
@@ -2976,12 +3130,26 @@
         <w:rPr>
           <w:highlight w:val="yellow"/>
         </w:rPr>
-        <w:t>, {{(tax_year</w:t>
-      </w:r>
-      <w:r>
+        <w:t>, {{(</w:t>
+      </w:r>
+      <w:proofErr w:type="spellStart"/>
+      <w:r>
+        <w:rPr>
+          <w:highlight w:val="yellow"/>
+        </w:rPr>
+        <w:t>tax_year</w:t>
+      </w:r>
+      <w:r>
+        <w:rPr>
+          <w:highlight w:val="yellow"/>
+        </w:rPr>
         <w:t>_next</w:t>
       </w:r>
-      <w:r>
+      <w:proofErr w:type="spellEnd"/>
+      <w:r>
+        <w:rPr>
+          <w:highlight w:val="yellow"/>
+        </w:rPr>
         <w:t>)}}</w:t>
       </w:r>
     </w:p>
@@ -3036,21 +3204,36 @@
         <w:t xml:space="preserve"> </w:t>
       </w:r>
       <w:r>
+        <w:rPr>
+          <w:highlight w:val="yellow"/>
+        </w:rPr>
         <w:t>1,</w:t>
       </w:r>
       <w:r>
         <w:rPr>
           <w:spacing w:val="-2"/>
-        </w:rPr>
-        <w:t xml:space="preserve"> </w:t>
-      </w:r>
-      <w:r>
-        <w:rPr>
           <w:highlight w:val="yellow"/>
         </w:rPr>
-        <w:t>{{tax_year</w:t>
-      </w:r>
-      <w:r>
+        <w:t xml:space="preserve"> </w:t>
+      </w:r>
+      <w:r>
+        <w:rPr>
+          <w:highlight w:val="yellow"/>
+        </w:rPr>
+        <w:t>{{</w:t>
+      </w:r>
+      <w:proofErr w:type="spellStart"/>
+      <w:r>
+        <w:rPr>
+          <w:highlight w:val="yellow"/>
+        </w:rPr>
+        <w:t>tax_year</w:t>
+      </w:r>
+      <w:proofErr w:type="spellEnd"/>
+      <w:r>
+        <w:rPr>
+          <w:highlight w:val="yellow"/>
+        </w:rPr>
         <w:t>}}</w:t>
       </w:r>
       <w:r>
@@ -3084,9 +3267,20 @@
         <w:rPr>
           <w:highlight w:val="yellow"/>
         </w:rPr>
-        <w:t>{{tax_year</w:t>
-      </w:r>
-      <w:r>
+        <w:t>{{</w:t>
+      </w:r>
+      <w:proofErr w:type="spellStart"/>
+      <w:r>
+        <w:rPr>
+          <w:highlight w:val="yellow"/>
+        </w:rPr>
+        <w:t>tax_year</w:t>
+      </w:r>
+      <w:proofErr w:type="spellEnd"/>
+      <w:r>
+        <w:rPr>
+          <w:highlight w:val="yellow"/>
+        </w:rPr>
         <w:t>}}</w:t>
       </w:r>
     </w:p>
@@ -3298,29 +3492,45 @@
         </w:rPr>
         <w:t xml:space="preserve">of </w:t>
       </w:r>
-      <w:r>
-        <w:rPr>
-          <w:sz w:val="24"/>
+      <w:proofErr w:type="gramStart"/>
+      <w:r>
+        <w:rPr>
+          <w:sz w:val="24"/>
+          <w:highlight w:val="yellow"/>
         </w:rPr>
         <w:t xml:space="preserve">{{ </w:t>
       </w:r>
       <w:r>
         <w:rPr>
           <w:sz w:val="24"/>
+          <w:highlight w:val="yellow"/>
           <w:shd w:val="clear" w:color="auto" w:fill="FFFF00"/>
         </w:rPr>
-        <w:t>(lease_term_years</w:t>
-      </w:r>
-      <w:r>
-        <w:rPr>
-          <w:sz w:val="24"/>
+        <w:t>(</w:t>
+      </w:r>
+      <w:proofErr w:type="spellStart"/>
+      <w:proofErr w:type="gramEnd"/>
+      <w:r>
+        <w:rPr>
+          <w:sz w:val="24"/>
+          <w:highlight w:val="yellow"/>
           <w:shd w:val="clear" w:color="auto" w:fill="FFFF00"/>
         </w:rPr>
+        <w:t>lease_term_years</w:t>
+      </w:r>
+      <w:r>
+        <w:rPr>
+          <w:sz w:val="24"/>
+          <w:highlight w:val="yellow"/>
+          <w:shd w:val="clear" w:color="auto" w:fill="FFFF00"/>
+        </w:rPr>
         <w:t>_words</w:t>
       </w:r>
-      <w:r>
-        <w:rPr>
-          <w:sz w:val="24"/>
+      <w:proofErr w:type="spellEnd"/>
+      <w:r>
+        <w:rPr>
+          <w:sz w:val="24"/>
+          <w:highlight w:val="yellow"/>
           <w:shd w:val="clear" w:color="auto" w:fill="FFFF00"/>
         </w:rPr>
         <w:t>)</w:t>
@@ -3328,6 +3538,7 @@
       <w:r>
         <w:rPr>
           <w:sz w:val="24"/>
+          <w:highlight w:val="yellow"/>
         </w:rPr>
         <w:t>}}</w:t>
       </w:r>
@@ -3335,30 +3546,43 @@
         <w:rPr>
           <w:sz w:val="24"/>
         </w:rPr>
-        <w:t xml:space="preserve"> (</w:t>
-      </w:r>
-      <w:r>
-        <w:rPr>
-          <w:sz w:val="24"/>
+        <w:t xml:space="preserve"> </w:t>
+      </w:r>
+      <w:r>
+        <w:rPr>
+          <w:sz w:val="24"/>
+          <w:highlight w:val="yellow"/>
+        </w:rPr>
+        <w:t>(</w:t>
+      </w:r>
+      <w:r>
+        <w:rPr>
+          <w:sz w:val="24"/>
+          <w:highlight w:val="yellow"/>
         </w:rPr>
         <w:t xml:space="preserve">{{ </w:t>
       </w:r>
-      <w:r>
-        <w:rPr>
-          <w:sz w:val="24"/>
+      <w:proofErr w:type="spellStart"/>
+      <w:r>
+        <w:rPr>
+          <w:sz w:val="24"/>
+          <w:highlight w:val="yellow"/>
           <w:shd w:val="clear" w:color="auto" w:fill="FFFF00"/>
         </w:rPr>
         <w:t>lease_term_years</w:t>
       </w:r>
-      <w:r>
-        <w:rPr>
-          <w:sz w:val="24"/>
+      <w:proofErr w:type="spellEnd"/>
+      <w:r>
+        <w:rPr>
+          <w:sz w:val="24"/>
+          <w:highlight w:val="yellow"/>
         </w:rPr>
         <w:t xml:space="preserve"> }}</w:t>
       </w:r>
       <w:r>
         <w:rPr>
           <w:sz w:val="24"/>
+          <w:highlight w:val="yellow"/>
         </w:rPr>
         <w:t>)</w:t>
       </w:r>
@@ -3411,139 +3635,168 @@
       <w:r>
         <w:rPr>
           <w:sz w:val="24"/>
+          <w:highlight w:val="yellow"/>
           <w:u w:val="single"/>
         </w:rPr>
         <w:t xml:space="preserve">{{ </w:t>
       </w:r>
-      <w:r>
-        <w:rPr>
-          <w:sz w:val="24"/>
+      <w:proofErr w:type="spellStart"/>
+      <w:r>
+        <w:rPr>
+          <w:sz w:val="24"/>
+          <w:highlight w:val="yellow"/>
           <w:u w:val="single"/>
           <w:shd w:val="clear" w:color="auto" w:fill="FFFF00"/>
         </w:rPr>
         <w:t>lease_commencement_date</w:t>
       </w:r>
-      <w:r>
-        <w:rPr>
-          <w:sz w:val="24"/>
-          <w:u w:val="single"/>
-        </w:rPr>
-        <w:t xml:space="preserve"> }}</w:t>
-      </w:r>
-      <w:r>
-        <w:rPr>
-          <w:sz w:val="24"/>
-          <w:u w:val="single"/>
-        </w:rPr>
-        <w:t xml:space="preserve"> </w:t>
-      </w:r>
-      <w:r>
-        <w:rPr>
-          <w:sz w:val="24"/>
-          <w:highlight w:val="yellow"/>
-        </w:rPr>
-        <w:t>(the</w:t>
-      </w:r>
-      <w:r>
-        <w:rPr>
-          <w:spacing w:val="36"/>
-          <w:sz w:val="24"/>
-        </w:rPr>
-        <w:t xml:space="preserve"> </w:t>
-      </w:r>
-      <w:r>
-        <w:rPr>
-          <w:sz w:val="24"/>
-          <w:u w:val="single"/>
-        </w:rPr>
-        <w:t>"Commencement</w:t>
-      </w:r>
-      <w:r>
-        <w:rPr>
-          <w:spacing w:val="37"/>
-          <w:sz w:val="24"/>
-          <w:u w:val="single"/>
-        </w:rPr>
-        <w:t xml:space="preserve"> </w:t>
-      </w:r>
-      <w:r>
-        <w:rPr>
-          <w:sz w:val="24"/>
-          <w:u w:val="single"/>
-        </w:rPr>
-        <w:t>Date")</w:t>
-      </w:r>
-      <w:r>
-        <w:rPr>
-          <w:sz w:val="24"/>
-        </w:rPr>
-        <w:t>,</w:t>
-      </w:r>
-      <w:r>
-        <w:rPr>
-          <w:spacing w:val="39"/>
-          <w:sz w:val="24"/>
-        </w:rPr>
-        <w:t xml:space="preserve"> </w:t>
-      </w:r>
-      <w:r>
-        <w:rPr>
-          <w:sz w:val="24"/>
-        </w:rPr>
-        <w:t>and</w:t>
-      </w:r>
-      <w:r>
-        <w:rPr>
-          <w:spacing w:val="37"/>
-          <w:sz w:val="24"/>
-        </w:rPr>
-        <w:t xml:space="preserve"> </w:t>
-      </w:r>
-      <w:r>
-        <w:rPr>
-          <w:sz w:val="24"/>
-        </w:rPr>
-        <w:t>ending</w:t>
-      </w:r>
-      <w:r>
-        <w:rPr>
-          <w:spacing w:val="37"/>
-          <w:sz w:val="24"/>
-        </w:rPr>
-        <w:t xml:space="preserve"> </w:t>
-      </w:r>
-      <w:r>
-        <w:rPr>
-          <w:sz w:val="24"/>
-        </w:rPr>
-        <w:t>on</w:t>
-      </w:r>
-      <w:r>
-        <w:rPr>
-          <w:sz w:val="24"/>
-        </w:rPr>
-        <w:t xml:space="preserve"> </w:t>
-      </w:r>
-      <w:r>
-        <w:rPr>
-          <w:sz w:val="24"/>
-        </w:rPr>
-        <w:t>{{expiration_month}} {{expiration_day}},</w:t>
-      </w:r>
-      <w:r>
-        <w:rPr>
-          <w:sz w:val="24"/>
-          <w:u w:val="single"/>
-        </w:rPr>
-        <w:t>{{</w:t>
-      </w:r>
+      <w:proofErr w:type="spellEnd"/>
       <w:r>
         <w:rPr>
           <w:sz w:val="24"/>
           <w:highlight w:val="yellow"/>
           <w:u w:val="single"/>
         </w:rPr>
-        <w:t>expiration_</w:t>
+        <w:t xml:space="preserve"> }}</w:t>
+      </w:r>
+      <w:r>
+        <w:rPr>
+          <w:sz w:val="24"/>
+          <w:u w:val="single"/>
+        </w:rPr>
+        <w:t xml:space="preserve"> </w:t>
+      </w:r>
+      <w:r>
+        <w:rPr>
+          <w:sz w:val="24"/>
+        </w:rPr>
+        <w:t>(the</w:t>
+      </w:r>
+      <w:r>
+        <w:rPr>
+          <w:spacing w:val="36"/>
+          <w:sz w:val="24"/>
+        </w:rPr>
+        <w:t xml:space="preserve"> </w:t>
+      </w:r>
+      <w:r>
+        <w:rPr>
+          <w:sz w:val="24"/>
+          <w:u w:val="single"/>
+        </w:rPr>
+        <w:t>"Commencement</w:t>
+      </w:r>
+      <w:r>
+        <w:rPr>
+          <w:spacing w:val="37"/>
+          <w:sz w:val="24"/>
+          <w:u w:val="single"/>
+        </w:rPr>
+        <w:t xml:space="preserve"> </w:t>
+      </w:r>
+      <w:r>
+        <w:rPr>
+          <w:sz w:val="24"/>
+          <w:u w:val="single"/>
+        </w:rPr>
+        <w:t>Date")</w:t>
+      </w:r>
+      <w:r>
+        <w:rPr>
+          <w:sz w:val="24"/>
+        </w:rPr>
+        <w:t>,</w:t>
+      </w:r>
+      <w:r>
+        <w:rPr>
+          <w:spacing w:val="39"/>
+          <w:sz w:val="24"/>
+        </w:rPr>
+        <w:t xml:space="preserve"> </w:t>
+      </w:r>
+      <w:r>
+        <w:rPr>
+          <w:sz w:val="24"/>
+        </w:rPr>
+        <w:t>and</w:t>
+      </w:r>
+      <w:r>
+        <w:rPr>
+          <w:spacing w:val="37"/>
+          <w:sz w:val="24"/>
+        </w:rPr>
+        <w:t xml:space="preserve"> </w:t>
+      </w:r>
+      <w:r>
+        <w:rPr>
+          <w:sz w:val="24"/>
+        </w:rPr>
+        <w:t>ending</w:t>
+      </w:r>
+      <w:r>
+        <w:rPr>
+          <w:spacing w:val="37"/>
+          <w:sz w:val="24"/>
+        </w:rPr>
+        <w:t xml:space="preserve"> </w:t>
+      </w:r>
+      <w:r>
+        <w:rPr>
+          <w:sz w:val="24"/>
+        </w:rPr>
+        <w:t>on</w:t>
+      </w:r>
+      <w:r>
+        <w:rPr>
+          <w:sz w:val="24"/>
+        </w:rPr>
+        <w:t xml:space="preserve"> </w:t>
+      </w:r>
+      <w:r>
+        <w:rPr>
+          <w:sz w:val="24"/>
+          <w:highlight w:val="yellow"/>
+        </w:rPr>
+        <w:t>{{</w:t>
+      </w:r>
+      <w:proofErr w:type="spellStart"/>
+      <w:r>
+        <w:rPr>
+          <w:sz w:val="24"/>
+          <w:highlight w:val="yellow"/>
+        </w:rPr>
+        <w:t>expiration_month</w:t>
+      </w:r>
+      <w:r>
+        <w:rPr>
+          <w:sz w:val="24"/>
+          <w:highlight w:val="yellow"/>
+        </w:rPr>
+        <w:t>_word</w:t>
+      </w:r>
+      <w:proofErr w:type="spellEnd"/>
+      <w:r>
+        <w:rPr>
+          <w:sz w:val="24"/>
+          <w:highlight w:val="yellow"/>
+        </w:rPr>
+        <w:t>}} {{</w:t>
+      </w:r>
+      <w:proofErr w:type="spellStart"/>
+      <w:r>
+        <w:rPr>
+          <w:sz w:val="24"/>
+          <w:highlight w:val="yellow"/>
+        </w:rPr>
+        <w:t>expiration_day</w:t>
+      </w:r>
+      <w:proofErr w:type="spellEnd"/>
+      <w:r>
+        <w:rPr>
+          <w:sz w:val="24"/>
+          <w:highlight w:val="yellow"/>
+        </w:rPr>
+        <w:t>}},</w:t>
       </w:r>
       <w:r>
         <w:rPr>
@@ -3551,22 +3804,33 @@
           <w:highlight w:val="yellow"/>
           <w:u w:val="single"/>
         </w:rPr>
+        <w:t>{{</w:t>
+      </w:r>
+      <w:proofErr w:type="spellStart"/>
+      <w:r>
+        <w:rPr>
+          <w:sz w:val="24"/>
+          <w:highlight w:val="yellow"/>
+          <w:u w:val="single"/>
+        </w:rPr>
+        <w:t>expiration_</w:t>
+      </w:r>
+      <w:r>
+        <w:rPr>
+          <w:sz w:val="24"/>
+          <w:highlight w:val="yellow"/>
+          <w:u w:val="single"/>
+        </w:rPr>
         <w:t>year</w:t>
       </w:r>
-      <w:r>
-        <w:rPr>
-          <w:sz w:val="24"/>
+      <w:proofErr w:type="spellEnd"/>
+      <w:r>
+        <w:rPr>
+          <w:sz w:val="24"/>
+          <w:highlight w:val="yellow"/>
           <w:u w:val="single"/>
         </w:rPr>
-        <w:t>}}</w:t>
-      </w:r>
-      <w:r>
-        <w:rPr>
-          <w:sz w:val="24"/>
-          <w:highlight w:val="green"/>
-          <w:u w:val="single"/>
-        </w:rPr>
-        <w:t xml:space="preserve"> </w:t>
+        <w:t xml:space="preserve">}} </w:t>
       </w:r>
       <w:r>
         <w:rPr>
@@ -4022,7 +4286,21 @@
         <w:rPr>
           <w:sz w:val="24"/>
         </w:rPr>
-        <w:t xml:space="preserve">use, and for no other purpose. Tenant will not interfere with the conduct of business by other tenants or occupants of the Building or create any private nuisance, including, without limitation, the occupation by Tenant or its employees, agents, contractors, subtenants or invitees (collectively, </w:t>
+        <w:t xml:space="preserve">use, and for no other purpose. Tenant will not interfere with the conduct of business by other tenants or occupants of the </w:t>
+      </w:r>
+      <w:proofErr w:type="gramStart"/>
+      <w:r>
+        <w:rPr>
+          <w:sz w:val="24"/>
+        </w:rPr>
+        <w:t>Building</w:t>
+      </w:r>
+      <w:proofErr w:type="gramEnd"/>
+      <w:r>
+        <w:rPr>
+          <w:sz w:val="24"/>
+        </w:rPr>
+        <w:t xml:space="preserve"> or create any private nuisance, including, without limitation, the occupation by Tenant or its employees, agents, contractors, subtenants or invitees (collectively, </w:t>
       </w:r>
       <w:r>
         <w:rPr>
@@ -4065,7 +4343,21 @@
         <w:rPr>
           <w:sz w:val="24"/>
         </w:rPr>
-        <w:t>Tenant, at its expense, shall comply with all laws, orders and regulations of Federal, State and municipal authorities and with any direction of any public officer or officers, pursuant to law, which shall impose any violation, order or duty upon Landlord or Tenant with respect to the Demised Premises or the use or occupancy thereof, including without limitation the Americans With Disabilities Act (as amended from time to time and as may be superceded from time to time, the "Act") and any Environmental Laws</w:t>
+        <w:t xml:space="preserve">Tenant, at its expense, shall comply with all laws, orders and regulations of Federal, State and municipal authorities and with any direction of any public officer or officers, pursuant to law, which shall impose any violation, order or duty upon Landlord or Tenant with respect to the Demised Premises or the use or occupancy thereof, including without limitation the Americans With Disabilities Act (as amended from time to time and as may be </w:t>
+      </w:r>
+      <w:proofErr w:type="spellStart"/>
+      <w:r>
+        <w:rPr>
+          <w:sz w:val="24"/>
+        </w:rPr>
+        <w:t>superceded</w:t>
+      </w:r>
+      <w:proofErr w:type="spellEnd"/>
+      <w:r>
+        <w:rPr>
+          <w:sz w:val="24"/>
+        </w:rPr>
+        <w:t xml:space="preserve"> from time to time, the "Act") and any Environmental Laws</w:t>
       </w:r>
       <w:r>
         <w:rPr>
@@ -4231,12 +4523,14 @@
         </w:rPr>
         <w:t xml:space="preserve"> </w:t>
       </w:r>
+      <w:proofErr w:type="gramStart"/>
       <w:r>
         <w:rPr>
           <w:sz w:val="24"/>
         </w:rPr>
         <w:t>Building</w:t>
       </w:r>
+      <w:proofErr w:type="gramEnd"/>
       <w:r>
         <w:rPr>
           <w:spacing w:val="40"/>
@@ -5236,7 +5530,15 @@
         <w:t xml:space="preserve">"Hazardous Materials"). </w:t>
       </w:r>
       <w:r>
-        <w:t>Tenant shall indemnify, defend and hold harmless Landlord, its successors and assigns from and against any claim, liability, cost, damage, expense, response or remedial action costs (including without limitation attorneys' fees, and costs of investigation or audit) relating to: (i) the presence, use, or storage on or under the Premises, or any spill, discharge or release from the Premises, of any Hazardous Material during the Lease term; (ii) any failure of the Demised Premises</w:t>
+        <w:t>Tenant shall indemnify, defend and hold harmless Landlord, its successors and assigns from and against any claim, liability, cost, damage, expense, response or remedial action costs (including without limitation attorneys' fees, and costs of investigation or audit) relating to: (</w:t>
+      </w:r>
+      <w:proofErr w:type="spellStart"/>
+      <w:r>
+        <w:t>i</w:t>
+      </w:r>
+      <w:proofErr w:type="spellEnd"/>
+      <w:r>
+        <w:t>) the presence, use, or storage on or under the Premises, or any spill, discharge or release from the Premises, of any Hazardous Material during the Lease term; (ii) any failure of the Demised Premises</w:t>
       </w:r>
       <w:r>
         <w:rPr>
@@ -5283,7 +5585,21 @@
         <w:rPr>
           <w:sz w:val="24"/>
         </w:rPr>
-        <w:t>Tenant shall, at its own cost and expense, dispose of all its garbage and waste matter in compliance with the rules and regulations established by the Building from time to time and those of all governmental agencies having jurisdiction.</w:t>
+        <w:t xml:space="preserve">Tenant shall, at its own cost and expense, dispose of all its garbage and waste matter in compliance with the rules and regulations established by the </w:t>
+      </w:r>
+      <w:proofErr w:type="gramStart"/>
+      <w:r>
+        <w:rPr>
+          <w:sz w:val="24"/>
+        </w:rPr>
+        <w:t>Building</w:t>
+      </w:r>
+      <w:proofErr w:type="gramEnd"/>
+      <w:r>
+        <w:rPr>
+          <w:sz w:val="24"/>
+        </w:rPr>
+        <w:t xml:space="preserve"> from time to time and those of all governmental agencies having jurisdiction.</w:t>
       </w:r>
       <w:r>
         <w:rPr>
@@ -5465,7 +5781,21 @@
         <w:rPr>
           <w:sz w:val="24"/>
         </w:rPr>
-        <w:t>removed from the Demised Premises via the route designated by Landlord to a location in or near the Building designated by Landlord, on a daily basis and during hours designated by Landlord.</w:t>
+        <w:t xml:space="preserve">removed from the Demised Premises via the route designated by Landlord to a location in or near the </w:t>
+      </w:r>
+      <w:proofErr w:type="gramStart"/>
+      <w:r>
+        <w:rPr>
+          <w:sz w:val="24"/>
+        </w:rPr>
+        <w:t>Building</w:t>
+      </w:r>
+      <w:proofErr w:type="gramEnd"/>
+      <w:r>
+        <w:rPr>
+          <w:sz w:val="24"/>
+        </w:rPr>
+        <w:t xml:space="preserve"> designated by Landlord, on a daily basis and during hours designated by Landlord.</w:t>
       </w:r>
       <w:r>
         <w:rPr>
@@ -6055,7 +6385,21 @@
         <w:rPr>
           <w:sz w:val="24"/>
         </w:rPr>
-        <w:t>the amount of Tenant's projected share paid by Tenant on account thereof) to Landlord as Additional Rent. Operating Expenses shall be determined as if the Building were 95% occupied during the Base Operating Expense Year and each Operating Year in which actual occupancy shall be less than 95%.</w:t>
+        <w:t xml:space="preserve">the amount of Tenant's projected share paid by Tenant on account thereof) to Landlord as Additional Rent. Operating Expenses shall be determined as if the </w:t>
+      </w:r>
+      <w:proofErr w:type="gramStart"/>
+      <w:r>
+        <w:rPr>
+          <w:sz w:val="24"/>
+        </w:rPr>
+        <w:t>Building</w:t>
+      </w:r>
+      <w:proofErr w:type="gramEnd"/>
+      <w:r>
+        <w:rPr>
+          <w:sz w:val="24"/>
+        </w:rPr>
+        <w:t xml:space="preserve"> were 95% occupied during the Base Operating Expense Year and each Operating Year in which actual occupancy shall be less than 95%.</w:t>
       </w:r>
     </w:p>
     <w:p>
@@ -6209,7 +6553,21 @@
         <w:rPr>
           <w:sz w:val="24"/>
         </w:rPr>
-        <w:t>the Term, and within 30 days after Tenant's receipt of Landlord's written estimate, Tenant shall pay to Landlord one-twelfth of its projected share of the estimated Cost Increase for such Operating Year. If Landlord's statement after the end of an Operating Year shall indicate that Tenant's projected share exceeded Tenant's Proportionate Share of Cost Increase, Landlord shall forthwith, at Landlord's option, either (i) pay the amount of excess directly to Tenant concurrently with the notice or (ii) permit Tenant to credit the amount</w:t>
+        <w:t>the Term, and within 30 days after Tenant's receipt of Landlord's written estimate, Tenant shall pay to Landlord one-twelfth of its projected share of the estimated Cost Increase for such Operating Year. If Landlord's statement after the end of an Operating Year shall indicate that Tenant's projected share exceeded Tenant's Proportionate Share of Cost Increase, Landlord shall forthwith, at Landlord's option, either (</w:t>
+      </w:r>
+      <w:proofErr w:type="spellStart"/>
+      <w:r>
+        <w:rPr>
+          <w:sz w:val="24"/>
+        </w:rPr>
+        <w:t>i</w:t>
+      </w:r>
+      <w:proofErr w:type="spellEnd"/>
+      <w:r>
+        <w:rPr>
+          <w:sz w:val="24"/>
+        </w:rPr>
+        <w:t>) pay the amount of excess directly to Tenant concurrently with the notice or (ii) permit Tenant to credit the amount</w:t>
       </w:r>
       <w:r>
         <w:rPr>
@@ -7059,7 +7417,15 @@
         <w:t xml:space="preserve">creditor </w:t>
       </w:r>
       <w:r>
-        <w:t>arrangement to make real estate tax deposits monthly or otherwise, Tenant shall make the same installment payments to Landlord of its share of same. If Landlord receives a refund of any portion of Real Estate Taxes that were included in the Real Estate Taxes paid by Tenant, then Landlord shall reimburse Tenant its pro rata share of the net refunded taxes, less any expenses that Landlord reasonably incurred to obtain the refund. If, as a result of any application or proceeding brought by or on behalf of Landlord for review of the assessed valuation of the Property for the Tax Base Year, there</w:t>
+        <w:t xml:space="preserve">arrangement to make real estate tax deposits monthly or otherwise, Tenant shall make the same installment payments to Landlord of its share of same. If Landlord receives a refund of any portion of Real Estate Taxes that were included in the Real Estate Taxes paid by Tenant, then Landlord shall reimburse Tenant its pro rata </w:t>
+      </w:r>
+      <w:proofErr w:type="gramStart"/>
+      <w:r>
+        <w:t>share</w:t>
+      </w:r>
+      <w:proofErr w:type="gramEnd"/>
+      <w:r>
+        <w:t xml:space="preserve"> of the net refunded taxes, less any expenses that Landlord reasonably incurred to obtain the refund. If, as a result of any application or proceeding brought by or on behalf of Landlord for review of the assessed valuation of the Property for the Tax Base Year, there</w:t>
       </w:r>
       <w:r>
         <w:rPr>
@@ -7318,7 +7684,15 @@
       </w:pPr>
       <w:r>
         <w:lastRenderedPageBreak/>
-        <w:t>deficiency between the amount of such additional rent as theretofore computed and the amount thereof due as the result of such recomputations.</w:t>
+        <w:t xml:space="preserve">deficiency between the amount of such additional rent as theretofore computed and the amount thereof due as the result of such </w:t>
+      </w:r>
+      <w:proofErr w:type="spellStart"/>
+      <w:r>
+        <w:t>recomputations</w:t>
+      </w:r>
+      <w:proofErr w:type="spellEnd"/>
+      <w:r>
+        <w:t>.</w:t>
       </w:r>
     </w:p>
     <w:p>
@@ -7612,12 +7986,21 @@
         </w:rPr>
         <w:t xml:space="preserve">Tenant, at its expense, shall repair, maintain in good order and condition and replace, if necessary, the interior of the Demised Premises and shall keep the Demised Premises clean and orderly in accordance with Landlord's standards for the </w:t>
       </w:r>
-      <w:r>
-        <w:rPr>
-          <w:spacing w:val="-2"/>
-          <w:sz w:val="24"/>
-        </w:rPr>
-        <w:t>Building.</w:t>
+      <w:proofErr w:type="gramStart"/>
+      <w:r>
+        <w:rPr>
+          <w:spacing w:val="-2"/>
+          <w:sz w:val="24"/>
+        </w:rPr>
+        <w:t>Building</w:t>
+      </w:r>
+      <w:proofErr w:type="gramEnd"/>
+      <w:r>
+        <w:rPr>
+          <w:spacing w:val="-2"/>
+          <w:sz w:val="24"/>
+        </w:rPr>
+        <w:t>.</w:t>
       </w:r>
     </w:p>
     <w:p>
@@ -7641,20 +8024,48 @@
         <w:rPr>
           <w:sz w:val="24"/>
         </w:rPr>
-        <w:t>Tenant hereby covenants and agrees that Tenant will, at Tenant's own cost and expense, and in a good and workmanlike manner, make and complete all such alterations, decorations and improvements as are needed or desirable to create and/or maintain a high quality establishment (the "Tenant's Initial Work") in and to the Demised Premises.</w:t>
-      </w:r>
-      <w:r>
-        <w:rPr>
-          <w:spacing w:val="40"/>
-          <w:sz w:val="24"/>
-        </w:rPr>
-        <w:t xml:space="preserve"> </w:t>
-      </w:r>
-      <w:r>
-        <w:rPr>
-          <w:sz w:val="24"/>
-        </w:rPr>
-        <w:t>All work and installations including, but not limited to Tenant’s Initial Work shall be subject to Landlord's prior written approval, shall be performed in such a manner so as not to disturb other occupants in the Building, and shall be in accordance with: (i) the provisions of this Lease including, without limitation, this Article 8; (ii) plans and specifications approved by Landlord; (iii) all governmental</w:t>
+        <w:t xml:space="preserve">Tenant hereby covenants and agrees that Tenant will, at Tenant's own cost and expense, and in a good and workmanlike manner, make and complete all such alterations, decorations and improvements as are needed or desirable to create and/or maintain a </w:t>
+      </w:r>
+      <w:proofErr w:type="gramStart"/>
+      <w:r>
+        <w:rPr>
+          <w:sz w:val="24"/>
+        </w:rPr>
+        <w:t>high quality</w:t>
+      </w:r>
+      <w:proofErr w:type="gramEnd"/>
+      <w:r>
+        <w:rPr>
+          <w:sz w:val="24"/>
+        </w:rPr>
+        <w:t xml:space="preserve"> establishment (the "Tenant's Initial Work") in and to the Demised Premises.</w:t>
+      </w:r>
+      <w:r>
+        <w:rPr>
+          <w:spacing w:val="40"/>
+          <w:sz w:val="24"/>
+        </w:rPr>
+        <w:t xml:space="preserve"> </w:t>
+      </w:r>
+      <w:r>
+        <w:rPr>
+          <w:sz w:val="24"/>
+        </w:rPr>
+        <w:t>All work and installations including, but not limited to Tenant’s Initial Work shall be subject to Landlord's prior written approval, shall be performed in such a manner so as not to disturb other occupants in the Building, and shall be in accordance with: (</w:t>
+      </w:r>
+      <w:proofErr w:type="spellStart"/>
+      <w:r>
+        <w:rPr>
+          <w:sz w:val="24"/>
+        </w:rPr>
+        <w:t>i</w:t>
+      </w:r>
+      <w:proofErr w:type="spellEnd"/>
+      <w:r>
+        <w:rPr>
+          <w:sz w:val="24"/>
+        </w:rPr>
+        <w:t>) the provisions of this Lease including, without limitation, this Article 8; (ii) plans and specifications approved by Landlord; (iii) all governmental</w:t>
       </w:r>
       <w:r>
         <w:rPr>
@@ -8077,7 +8488,21 @@
         <w:rPr>
           <w:sz w:val="24"/>
         </w:rPr>
-        <w:t>In addition to the insurance to be maintained by Tenant required hereunder, Tenant shall cause all contractors and subcontractors engaged in such alterations and improvements to maintain (i) workers' compensation and New York State Disability Insurance as required by law, and, (ii) liability insurance in amounts reasonably satisfactory to Landlord.</w:t>
+        <w:t>In addition to the insurance to be maintained by Tenant required hereunder, Tenant shall cause all contractors and subcontractors engaged in such alterations and improvements to maintain (</w:t>
+      </w:r>
+      <w:proofErr w:type="spellStart"/>
+      <w:r>
+        <w:rPr>
+          <w:sz w:val="24"/>
+        </w:rPr>
+        <w:t>i</w:t>
+      </w:r>
+      <w:proofErr w:type="spellEnd"/>
+      <w:r>
+        <w:rPr>
+          <w:sz w:val="24"/>
+        </w:rPr>
+        <w:t>) workers' compensation and New York State Disability Insurance as required by law, and, (ii) liability insurance in amounts reasonably satisfactory to Landlord.</w:t>
       </w:r>
     </w:p>
     <w:p>
@@ -9519,7 +9944,21 @@
         <w:rPr>
           <w:sz w:val="24"/>
         </w:rPr>
-        <w:t>If the electrical utility providing service to the Building in which the Demised Premises are located raises its rates during the term of this Lease, the monthly charge payable by Tenant shall be increased by an amount equal to the percentage of such increase. In the event that the Landlord is notified of a utility rate increase Landlord</w:t>
+        <w:t xml:space="preserve">If the electrical utility providing service to the </w:t>
+      </w:r>
+      <w:proofErr w:type="gramStart"/>
+      <w:r>
+        <w:rPr>
+          <w:sz w:val="24"/>
+        </w:rPr>
+        <w:t>Building</w:t>
+      </w:r>
+      <w:proofErr w:type="gramEnd"/>
+      <w:r>
+        <w:rPr>
+          <w:sz w:val="24"/>
+        </w:rPr>
+        <w:t xml:space="preserve"> in which the Demised Premises are located raises its rates during the term of this Lease, the monthly charge payable by Tenant shall be increased by an amount equal to the percentage of such increase. In the event that the Landlord is notified of a utility rate increase Landlord</w:t>
       </w:r>
       <w:r>
         <w:rPr>
@@ -9972,7 +10411,21 @@
         <w:rPr>
           <w:sz w:val="24"/>
         </w:rPr>
-        <w:t>SECURITY. In no event shall Landlord be required to provide any security services to the Building. Tenant shall supply such security services to the Demised</w:t>
+        <w:t xml:space="preserve">SECURITY. In no event shall Landlord be required to provide any security services to the </w:t>
+      </w:r>
+      <w:proofErr w:type="gramStart"/>
+      <w:r>
+        <w:rPr>
+          <w:sz w:val="24"/>
+        </w:rPr>
+        <w:t>Building</w:t>
+      </w:r>
+      <w:proofErr w:type="gramEnd"/>
+      <w:r>
+        <w:rPr>
+          <w:sz w:val="24"/>
+        </w:rPr>
+        <w:t>. Tenant shall supply such security services to the Demised</w:t>
       </w:r>
       <w:r>
         <w:rPr>
@@ -10254,11 +10707,19 @@
         </w:rPr>
         <w:t xml:space="preserve"> </w:t>
       </w:r>
-      <w:r>
-        <w:rPr>
-          <w:sz w:val="24"/>
-        </w:rPr>
-        <w:t>Building,</w:t>
+      <w:proofErr w:type="gramStart"/>
+      <w:r>
+        <w:rPr>
+          <w:sz w:val="24"/>
+        </w:rPr>
+        <w:t>Building</w:t>
+      </w:r>
+      <w:proofErr w:type="gramEnd"/>
+      <w:r>
+        <w:rPr>
+          <w:sz w:val="24"/>
+        </w:rPr>
+        <w:t>,</w:t>
       </w:r>
       <w:r>
         <w:rPr>
@@ -10620,7 +11081,21 @@
         <w:rPr>
           <w:sz w:val="24"/>
         </w:rPr>
-        <w:t>Landlord's designees as additional insureds under the policy. Tenant shall, at its expense, secure and maintain excess liability insurance written on a umbrella</w:t>
+        <w:t xml:space="preserve">Landlord's designees as additional insureds under the policy. Tenant shall, at its expense, secure and maintain excess liability insurance written on </w:t>
+      </w:r>
+      <w:proofErr w:type="gramStart"/>
+      <w:r>
+        <w:rPr>
+          <w:sz w:val="24"/>
+        </w:rPr>
+        <w:t>a</w:t>
+      </w:r>
+      <w:proofErr w:type="gramEnd"/>
+      <w:r>
+        <w:rPr>
+          <w:sz w:val="24"/>
+        </w:rPr>
+        <w:t xml:space="preserve"> umbrella</w:t>
       </w:r>
       <w:r>
         <w:rPr>
@@ -11511,7 +11986,35 @@
         <w:rPr>
           <w:sz w:val="24"/>
         </w:rPr>
-        <w:t>This Lease is and shall be subject and subordinate to (i) any and all mortgages now or hereafter affecting the fee title of the Building, and to any and all present and future extensions, modifications, renewals, replacements and</w:t>
+        <w:t>This Lease is and shall be subject and subordinate to (</w:t>
+      </w:r>
+      <w:proofErr w:type="spellStart"/>
+      <w:r>
+        <w:rPr>
+          <w:sz w:val="24"/>
+        </w:rPr>
+        <w:t>i</w:t>
+      </w:r>
+      <w:proofErr w:type="spellEnd"/>
+      <w:r>
+        <w:rPr>
+          <w:sz w:val="24"/>
+        </w:rPr>
+        <w:t xml:space="preserve">) any and all mortgages now or hereafter affecting the fee title of the </w:t>
+      </w:r>
+      <w:proofErr w:type="gramStart"/>
+      <w:r>
+        <w:rPr>
+          <w:sz w:val="24"/>
+        </w:rPr>
+        <w:t>Building</w:t>
+      </w:r>
+      <w:proofErr w:type="gramEnd"/>
+      <w:r>
+        <w:rPr>
+          <w:sz w:val="24"/>
+        </w:rPr>
+        <w:t>, and to any and all present and future extensions, modifications, renewals, replacements and</w:t>
       </w:r>
       <w:r>
         <w:rPr>
@@ -12958,7 +13461,21 @@
         <w:rPr>
           <w:sz w:val="24"/>
         </w:rPr>
-        <w:t>If the whole or any substantial part of the Land and/or the Building shall be acquired or condemned by eminent domain for any public or quasi-public use or purpose, or if Landlord elects not to restore the Building but to demolish or rebuild it, then and in that event, the Term shall cease and terminate from the date of taking, and Rent shall be adjusted and paid to the date of such termination.</w:t>
+        <w:t xml:space="preserve">If the whole or any substantial part of the Land and/or the </w:t>
+      </w:r>
+      <w:proofErr w:type="gramStart"/>
+      <w:r>
+        <w:rPr>
+          <w:sz w:val="24"/>
+        </w:rPr>
+        <w:t>Building</w:t>
+      </w:r>
+      <w:proofErr w:type="gramEnd"/>
+      <w:r>
+        <w:rPr>
+          <w:sz w:val="24"/>
+        </w:rPr>
+        <w:t xml:space="preserve"> shall be acquired or condemned by eminent domain for any public or quasi-public use or purpose, or if Landlord elects not to restore the Building but to demolish or rebuild it, then and in that event, the Term shall cease and terminate from the date of taking, and Rent shall be adjusted and paid to the date of such termination.</w:t>
       </w:r>
     </w:p>
     <w:p>
@@ -13021,7 +13538,21 @@
         <w:rPr>
           <w:sz w:val="24"/>
         </w:rPr>
-        <w:t xml:space="preserve">prorated based on that portion of the Demised Premises which remains tenantable, and Landlord shall diligently repair the damage to the Building (to the extent of net condemnation proceeds received by Landlord for restoration), subject to applicable Legal Requirements and Insurance </w:t>
+        <w:t xml:space="preserve">prorated based on that portion of the Demised Premises which remains tenantable, and Landlord shall diligently repair the damage to the </w:t>
+      </w:r>
+      <w:proofErr w:type="gramStart"/>
+      <w:r>
+        <w:rPr>
+          <w:sz w:val="24"/>
+        </w:rPr>
+        <w:t>Building</w:t>
+      </w:r>
+      <w:proofErr w:type="gramEnd"/>
+      <w:r>
+        <w:rPr>
+          <w:sz w:val="24"/>
+        </w:rPr>
+        <w:t xml:space="preserve"> (to the extent of net condemnation proceeds received by Landlord for restoration), subject to applicable Legal Requirements and Insurance </w:t>
       </w:r>
       <w:r>
         <w:rPr>
@@ -14301,7 +14832,21 @@
         <w:rPr>
           <w:sz w:val="24"/>
         </w:rPr>
-        <w:t>(i)</w:t>
+        <w:t>(</w:t>
+      </w:r>
+      <w:proofErr w:type="spellStart"/>
+      <w:r>
+        <w:rPr>
+          <w:sz w:val="24"/>
+        </w:rPr>
+        <w:t>i</w:t>
+      </w:r>
+      <w:proofErr w:type="spellEnd"/>
+      <w:r>
+        <w:rPr>
+          <w:sz w:val="24"/>
+        </w:rPr>
+        <w:t>)</w:t>
       </w:r>
       <w:r>
         <w:rPr>
@@ -15450,7 +15995,21 @@
         <w:rPr>
           <w:sz w:val="24"/>
         </w:rPr>
-        <w:t>Except as otherwise herein specified, neither Landlord, nor any employee, agent or contractor of Landlord, shall be liable to Tenant or any of Tenant's Representatives (i) for any damage to or loss of any property of Tenant or such other person, irrespective of the cause of such damage or loss; or (ii) for any personal injury to Tenant or such other person from any cause.</w:t>
+        <w:t>Except as otherwise herein specified, neither Landlord, nor any employee, agent or contractor of Landlord, shall be liable to Tenant or any of Tenant's Representatives (</w:t>
+      </w:r>
+      <w:proofErr w:type="spellStart"/>
+      <w:r>
+        <w:rPr>
+          <w:sz w:val="24"/>
+        </w:rPr>
+        <w:t>i</w:t>
+      </w:r>
+      <w:proofErr w:type="spellEnd"/>
+      <w:r>
+        <w:rPr>
+          <w:sz w:val="24"/>
+        </w:rPr>
+        <w:t>) for any damage to or loss of any property of Tenant or such other person, irrespective of the cause of such damage or loss; or (ii) for any personal injury to Tenant or such other person from any cause.</w:t>
       </w:r>
     </w:p>
     <w:p>
@@ -15487,7 +16046,21 @@
         <w:rPr>
           <w:sz w:val="24"/>
         </w:rPr>
-        <w:t>herein, Tenant shall defend, indemnify and hold harmless Landlord, its employees, agents and contractors against and from all liabilities, including reasonable attorneys' fees, which may be imposed upon or incurred by or asserted against Landlord or such other persons by reason of any of the following occurring during the Term or prior thereto when Tenant has been given access to the Premises: (i) any work or thing done in the Demised Premises by or at</w:t>
+        <w:t>herein, Tenant shall defend, indemnify and hold harmless Landlord, its employees, agents and contractors against and from all liabilities, including reasonable attorneys' fees, which may be imposed upon or incurred by or asserted against Landlord or such other persons by reason of any of the following occurring during the Term or prior thereto when Tenant has been given access to the Premises: (</w:t>
+      </w:r>
+      <w:proofErr w:type="spellStart"/>
+      <w:r>
+        <w:rPr>
+          <w:sz w:val="24"/>
+        </w:rPr>
+        <w:t>i</w:t>
+      </w:r>
+      <w:proofErr w:type="spellEnd"/>
+      <w:r>
+        <w:rPr>
+          <w:sz w:val="24"/>
+        </w:rPr>
+        <w:t>) any work or thing done in the Demised Premises by or at</w:t>
       </w:r>
       <w:r>
         <w:rPr>
@@ -15870,7 +16443,21 @@
         <w:rPr>
           <w:sz w:val="24"/>
         </w:rPr>
-        <w:t>(i)</w:t>
+        <w:t>(</w:t>
+      </w:r>
+      <w:proofErr w:type="spellStart"/>
+      <w:r>
+        <w:rPr>
+          <w:sz w:val="24"/>
+        </w:rPr>
+        <w:t>i</w:t>
+      </w:r>
+      <w:proofErr w:type="spellEnd"/>
+      <w:r>
+        <w:rPr>
+          <w:sz w:val="24"/>
+        </w:rPr>
+        <w:t>)</w:t>
       </w:r>
       <w:r>
         <w:rPr>
@@ -16231,20 +16818,62 @@
         <w:rPr>
           <w:sz w:val="24"/>
         </w:rPr>
-        <w:t>(i) If Tenant defaults in fulfilling any of the covenants of this Lease other than the covenants for the payment of Rent; or (ii) if any execution or attachment shall be issued against Tenant or any of Tenant's property whereupon the demised premises shall be taken or occupied by someone other than Tenant; or (iii) if Tenant shall have failed, after five (5) days written notice, to redeposit with Landlord any portion of the security deposited hereunder which Landlord has applied to the payment of any Rent</w:t>
-      </w:r>
-      <w:r>
-        <w:rPr>
-          <w:spacing w:val="40"/>
-          <w:sz w:val="24"/>
-        </w:rPr>
-        <w:t xml:space="preserve"> </w:t>
-      </w:r>
-      <w:r>
-        <w:rPr>
-          <w:sz w:val="24"/>
-        </w:rPr>
-        <w:t>due and payable hereunder; then in any one or more of such events, upon Landlord serving a written fifteen (15) days notice upon Tenant specifying the nature of said default, and upon the expiration of said fifteen (15) days, if Tenant shall have failed to comply with or remedy such default, or if the said default or omission complained of shall be of a nature that the same cannot be completely cured or remedied within said fifteen (15) day period, and if Tenant shall not have diligently commenced during such default within such fifteen (15) day period, and shall not thereafter with reasonable diligence and in good faith, proceed to remedy or cure such default, then Landlord may serve a written five (5) days notice of cancellation of this Lease upon Tenant, and upon the expiration of said five (5) days this Lease and the Term shall end and expire as fully and completely as if the expiration of such five (5) day period were the day herein definitely fixed for the end and expiration of this Lease and the Term, and Tenant shall then</w:t>
+        <w:t>(</w:t>
+      </w:r>
+      <w:proofErr w:type="spellStart"/>
+      <w:r>
+        <w:rPr>
+          <w:sz w:val="24"/>
+        </w:rPr>
+        <w:t>i</w:t>
+      </w:r>
+      <w:proofErr w:type="spellEnd"/>
+      <w:r>
+        <w:rPr>
+          <w:sz w:val="24"/>
+        </w:rPr>
+        <w:t>) If Tenant defaults in fulfilling any of the covenants of this Lease other than the covenants for the payment of Rent; or (ii) if any execution or attachment shall be issued against Tenant or any of Tenant's property whereupon the demised premises shall be taken or occupied by someone other than Tenant; or (iii) if Tenant shall have failed, after five (5) days written notice, to redeposit with Landlord any portion of the security deposited hereunder which Landlord has applied to the payment of any Rent</w:t>
+      </w:r>
+      <w:r>
+        <w:rPr>
+          <w:spacing w:val="40"/>
+          <w:sz w:val="24"/>
+        </w:rPr>
+        <w:t xml:space="preserve"> </w:t>
+      </w:r>
+      <w:r>
+        <w:rPr>
+          <w:sz w:val="24"/>
+        </w:rPr>
+        <w:t xml:space="preserve">due and payable hereunder; then in any one or more of such events, upon Landlord serving a written fifteen (15) </w:t>
+      </w:r>
+      <w:proofErr w:type="spellStart"/>
+      <w:r>
+        <w:rPr>
+          <w:sz w:val="24"/>
+        </w:rPr>
+        <w:t>days notice</w:t>
+      </w:r>
+      <w:proofErr w:type="spellEnd"/>
+      <w:r>
+        <w:rPr>
+          <w:sz w:val="24"/>
+        </w:rPr>
+        <w:t xml:space="preserve"> upon Tenant specifying the nature of said default, and upon the expiration of said fifteen (15) days, if Tenant shall have failed to comply with or remedy such default, or if the said default or omission complained of shall be of a nature that the same cannot be completely cured or remedied within said fifteen (15) day period, and if Tenant shall not have diligently commenced during such default within such fifteen (15) day period, and shall not thereafter with reasonable diligence and in good faith, proceed to remedy or cure such default, then Landlord may serve a written five (5) </w:t>
+      </w:r>
+      <w:proofErr w:type="spellStart"/>
+      <w:r>
+        <w:rPr>
+          <w:sz w:val="24"/>
+        </w:rPr>
+        <w:t>days notice</w:t>
+      </w:r>
+      <w:proofErr w:type="spellEnd"/>
+      <w:r>
+        <w:rPr>
+          <w:sz w:val="24"/>
+        </w:rPr>
+        <w:t xml:space="preserve"> of cancellation of this Lease upon Tenant, and upon the expiration of said five (5) days this Lease and the Term shall end and expire as fully and completely as if the expiration of such five (5) day period were the day herein definitely fixed for the end and expiration of this Lease and the Term, and Tenant shall then</w:t>
       </w:r>
       <w:r>
         <w:rPr>
@@ -16835,7 +17464,15 @@
       </w:pPr>
       <w:r>
         <w:lastRenderedPageBreak/>
-        <w:t>Demised Premises or any part or parts thereof, either in the name of Landlord or otherwise, for a term or terms, which may at Landlord's option be less than or exceed the period which would otherwise have constituted the balance of the Term, and may grant concessions of free rent; and/or (c) Tenant or the legal representatives of Tenant shall also pay Landlord any deficiency between (i) the Rent hereby reserved and/or covenanted to be paid, and (ii) the net amount, if any, of the rents collected on account of the lease or leases of the demised premises for each month of the period which would</w:t>
+        <w:t>Demised Premises or any part or parts thereof, either in the name of Landlord or otherwise, for a term or terms, which may at Landlord's option be less than or exceed the period which would otherwise have constituted the balance of the Term, and may grant concessions of free rent; and/or (c) Tenant or the legal representatives of Tenant shall also pay Landlord any deficiency between (</w:t>
+      </w:r>
+      <w:proofErr w:type="spellStart"/>
+      <w:r>
+        <w:t>i</w:t>
+      </w:r>
+      <w:proofErr w:type="spellEnd"/>
+      <w:r>
+        <w:t>) the Rent hereby reserved and/or covenanted to be paid, and (ii) the net amount, if any, of the rents collected on account of the lease or leases of the demised premises for each month of the period which would</w:t>
       </w:r>
       <w:r>
         <w:rPr>
@@ -17688,7 +18325,21 @@
         <w:rPr>
           <w:sz w:val="24"/>
         </w:rPr>
-        <w:t>Landlord reserves the right to enter the Demised Premises and exhibit same at any reasonable time (i) to prospective mortgagees, purchasers and ground lessees and (ii) to prospective tenants at any time within 180 days prior to the expiration of the Term</w:t>
+        <w:t>Landlord reserves the right to enter the Demised Premises and exhibit same at any reasonable time (</w:t>
+      </w:r>
+      <w:proofErr w:type="spellStart"/>
+      <w:r>
+        <w:rPr>
+          <w:sz w:val="24"/>
+        </w:rPr>
+        <w:t>i</w:t>
+      </w:r>
+      <w:proofErr w:type="spellEnd"/>
+      <w:r>
+        <w:rPr>
+          <w:sz w:val="24"/>
+        </w:rPr>
+        <w:t>) to prospective mortgagees, purchasers and ground lessees and (ii) to prospective tenants at any time within 180 days prior to the expiration of the Term</w:t>
       </w:r>
     </w:p>
     <w:p>
@@ -17838,11 +18489,19 @@
         </w:rPr>
         <w:t xml:space="preserve"> </w:t>
       </w:r>
-      <w:r>
-        <w:rPr>
-          <w:sz w:val="24"/>
-        </w:rPr>
-        <w:t>Building 24 hours per day, seven (7) days per week. A keypad or similar security access system will be provided.</w:t>
+      <w:proofErr w:type="gramStart"/>
+      <w:r>
+        <w:rPr>
+          <w:sz w:val="24"/>
+        </w:rPr>
+        <w:t>Building</w:t>
+      </w:r>
+      <w:proofErr w:type="gramEnd"/>
+      <w:r>
+        <w:rPr>
+          <w:sz w:val="24"/>
+        </w:rPr>
+        <w:t xml:space="preserve"> 24 hours per day, seven (7) days per week. A keypad or similar security access system will be provided.</w:t>
       </w:r>
     </w:p>
     <w:p>
@@ -18020,7 +18679,15 @@
         <w:t xml:space="preserve">e </w:t>
       </w:r>
       <w:r>
-        <w:t xml:space="preserve">Demised Premises at any reasonable time (and at any time in case of emergency) in order to gain access to any utility area, which utility area contains equipment and systems for the Building, and in order to effect necessary repairs and replacements. Such agents may bring </w:t>
+        <w:t xml:space="preserve">Demised Premises at any reasonable time (and at any time in case of emergency) in order to gain access to any utility area, which utility area contains equipment and systems for the </w:t>
+      </w:r>
+      <w:proofErr w:type="gramStart"/>
+      <w:r>
+        <w:t>Building</w:t>
+      </w:r>
+      <w:proofErr w:type="gramEnd"/>
+      <w:r>
+        <w:t xml:space="preserve">, and in order to effect necessary repairs and replacements. Such agents may bring </w:t>
       </w:r>
       <w:r>
         <w:lastRenderedPageBreak/>
@@ -18214,31 +18881,54 @@
         <w:t xml:space="preserve"> </w:t>
       </w:r>
       <w:r>
-        <w:t xml:space="preserve">have and maintain </w:t>
-      </w:r>
-      <w:r>
+        <w:t>have and maintain</w:t>
+      </w:r>
+      <w:r>
+        <w:t xml:space="preserve"> </w:t>
+      </w:r>
+      <w:r>
+        <w:rPr>
+          <w:highlight w:val="yellow"/>
+        </w:rPr>
         <w:t>{{</w:t>
       </w:r>
       <w:r>
         <w:rPr>
           <w:highlight w:val="yellow"/>
         </w:rPr>
-        <w:t>tenant_security_deposit</w:t>
-      </w:r>
+        <w:t>tenant_security_deposit_words</w:t>
+      </w:r>
+      <w:proofErr w:type="gramStart"/>
       <w:r>
         <w:rPr>
           <w:highlight w:val="yellow"/>
         </w:rPr>
+        <w:t>}}</w:t>
+      </w:r>
+      <w:r>
+        <w:t>(</w:t>
+      </w:r>
+      <w:proofErr w:type="gramEnd"/>
+      <w:r>
+        <w:rPr>
+          <w:highlight w:val="yellow"/>
+        </w:rPr>
+        <w:t>{{tenant_security_deposit</w:t>
+      </w:r>
+      <w:r>
+        <w:rPr>
+          <w:highlight w:val="yellow"/>
+        </w:rPr>
         <w:t>_formatted</w:t>
       </w:r>
       <w:r>
         <w:rPr>
           <w:highlight w:val="yellow"/>
         </w:rPr>
-        <w:t xml:space="preserve"> </w:t>
-      </w:r>
-      <w:r>
         <w:t>}}</w:t>
+      </w:r>
+      <w:r>
+        <w:t>)</w:t>
       </w:r>
       <w:r>
         <w:t xml:space="preserve"> </w:t>
@@ -18278,12 +18968,47 @@
         <w:t xml:space="preserve">  </w:t>
       </w:r>
       <w:r>
-        <w:t xml:space="preserve">The amount of the Security shall be increased each time the monthly payments of Fixed Rent increase so that Landlord shall at all times have and maintain ({{ </w:t>
+        <w:t xml:space="preserve">The amount of the Security shall be increased each time the monthly payments of Fixed Rent increase so that Landlord shall at all times have and maintain </w:t>
       </w:r>
       <w:r>
         <w:rPr>
           <w:highlight w:val="yellow"/>
         </w:rPr>
+        <w:t>{{</w:t>
+      </w:r>
+      <w:proofErr w:type="spellStart"/>
+      <w:r>
+        <w:rPr>
+          <w:highlight w:val="yellow"/>
+        </w:rPr>
+        <w:t>tenant_security_deposit_words</w:t>
+      </w:r>
+      <w:proofErr w:type="spellEnd"/>
+      <w:proofErr w:type="gramStart"/>
+      <w:r>
+        <w:rPr>
+          <w:highlight w:val="yellow"/>
+        </w:rPr>
+        <w:t>}}</w:t>
+      </w:r>
+      <w:r>
+        <w:rPr>
+          <w:highlight w:val="yellow"/>
+        </w:rPr>
+        <w:t>(</w:t>
+      </w:r>
+      <w:proofErr w:type="gramEnd"/>
+      <w:r>
+        <w:rPr>
+          <w:highlight w:val="yellow"/>
+        </w:rPr>
+        <w:t xml:space="preserve">{{ </w:t>
+      </w:r>
+      <w:proofErr w:type="spellStart"/>
+      <w:r>
+        <w:rPr>
+          <w:highlight w:val="yellow"/>
+        </w:rPr>
         <w:t>tenant_security_deposit</w:t>
       </w:r>
       <w:r>
@@ -18292,8 +19017,15 @@
         </w:rPr>
         <w:t>_formatted</w:t>
       </w:r>
-      <w:r>
-        <w:t xml:space="preserve"> }}) full months of Fixed Rent as security, subject to further increase as provided in this Lease.</w:t>
+      <w:proofErr w:type="spellEnd"/>
+      <w:r>
+        <w:rPr>
+          <w:highlight w:val="yellow"/>
+        </w:rPr>
+        <w:t xml:space="preserve"> }})</w:t>
+      </w:r>
+      <w:r>
+        <w:t xml:space="preserve"> full months of Fixed Rent as security, subject to further increase as provided in this Lease.</w:t>
       </w:r>
       <w:r>
         <w:t xml:space="preserve"> </w:t>
@@ -18988,34 +19720,49 @@
         <w:spacing w:line="283" w:lineRule="auto"/>
         <w:ind w:left="2304" w:right="5857"/>
       </w:pPr>
-      <w:r>
+      <w:proofErr w:type="gramStart"/>
+      <w:r>
+        <w:rPr>
+          <w:highlight w:val="yellow"/>
+        </w:rPr>
         <w:t xml:space="preserve">{{ </w:t>
       </w:r>
-      <w:r>
-        <w:rPr>
+      <w:proofErr w:type="spellStart"/>
+      <w:r>
+        <w:rPr>
+          <w:highlight w:val="yellow"/>
           <w:shd w:val="clear" w:color="auto" w:fill="FFFF00"/>
         </w:rPr>
-        <w:t>tenant_entity</w:t>
-      </w:r>
-      <w:r>
-        <w:t xml:space="preserve"> }}</w:t>
-      </w:r>
+        <w:t>tenant</w:t>
+      </w:r>
+      <w:proofErr w:type="gramEnd"/>
       <w:r>
         <w:rPr>
           <w:highlight w:val="yellow"/>
-        </w:rPr>
-        <w:t xml:space="preserve"> </w:t>
-      </w:r>
-      <w:r>
-        <w:t xml:space="preserve">{{ </w:t>
-      </w:r>
-      <w:r>
-        <w:rPr>
           <w:shd w:val="clear" w:color="auto" w:fill="FFFF00"/>
         </w:rPr>
+        <w:t>_entity</w:t>
+      </w:r>
+      <w:proofErr w:type="spellEnd"/>
+      <w:r>
+        <w:rPr>
+          <w:highlight w:val="yellow"/>
+        </w:rPr>
+        <w:t xml:space="preserve"> }} {{ </w:t>
+      </w:r>
+      <w:proofErr w:type="spellStart"/>
+      <w:r>
+        <w:rPr>
+          <w:highlight w:val="yellow"/>
+          <w:shd w:val="clear" w:color="auto" w:fill="FFFF00"/>
+        </w:rPr>
         <w:t>tenant_mailing_address</w:t>
       </w:r>
-      <w:r>
+      <w:proofErr w:type="spellEnd"/>
+      <w:r>
+        <w:rPr>
+          <w:highlight w:val="yellow"/>
+        </w:rPr>
         <w:t xml:space="preserve"> }}</w:t>
       </w:r>
     </w:p>
@@ -19033,7 +19780,15 @@
         <w:jc w:val="both"/>
       </w:pPr>
       <w:r>
-        <w:t>or to such changed address as a party hereto shall designate to the other parties hereto from time to time in writing. Notices shall be (i) personally delivered (including delivery by Federal Express, United Parcel Service or other comparable nation-wide overnight courier service) to the offices set forth above, in which case they shall be deemed delivered on the date of delivery (or first business day thereafter if delivered other</w:t>
+        <w:t>or to such changed address as a party hereto shall designate to the other parties hereto from time to time in writing. Notices shall be (</w:t>
+      </w:r>
+      <w:proofErr w:type="spellStart"/>
+      <w:r>
+        <w:t>i</w:t>
+      </w:r>
+      <w:proofErr w:type="spellEnd"/>
+      <w:r>
+        <w:t>) personally delivered (including delivery by Federal Express, United Parcel Service or other comparable nation-wide overnight courier service) to the offices set forth above, in which case they shall be deemed delivered on the date of delivery (or first business day thereafter if delivered other</w:t>
       </w:r>
       <w:r>
         <w:rPr>
@@ -19361,7 +20116,21 @@
         <w:rPr>
           <w:sz w:val="24"/>
         </w:rPr>
-        <w:t>The covenants, conditions and agreements contained in this Lease shall bind and inure to the benefit of Landlord and Tenant and their respective heirs, distributees, executors, administrators, successors and, except as otherwise provided in this Lease, their assigns.</w:t>
+        <w:t xml:space="preserve">The covenants, conditions and agreements contained in this Lease shall bind and inure to the benefit of Landlord and Tenant and their respective heirs, </w:t>
+      </w:r>
+      <w:proofErr w:type="spellStart"/>
+      <w:r>
+        <w:rPr>
+          <w:sz w:val="24"/>
+        </w:rPr>
+        <w:t>distributees</w:t>
+      </w:r>
+      <w:proofErr w:type="spellEnd"/>
+      <w:r>
+        <w:rPr>
+          <w:sz w:val="24"/>
+        </w:rPr>
+        <w:t>, executors, administrators, successors and, except as otherwise provided in this Lease, their assigns.</w:t>
       </w:r>
     </w:p>
     <w:p>
@@ -20448,7 +21217,21 @@
         <w:rPr>
           <w:sz w:val="24"/>
         </w:rPr>
-        <w:t>The Building may be designated and known by any name Landlord</w:t>
+        <w:t xml:space="preserve">The </w:t>
+      </w:r>
+      <w:proofErr w:type="gramStart"/>
+      <w:r>
+        <w:rPr>
+          <w:sz w:val="24"/>
+        </w:rPr>
+        <w:t>Building</w:t>
+      </w:r>
+      <w:proofErr w:type="gramEnd"/>
+      <w:r>
+        <w:rPr>
+          <w:sz w:val="24"/>
+        </w:rPr>
+        <w:t xml:space="preserve"> may be designated and known by any name Landlord</w:t>
       </w:r>
       <w:r>
         <w:rPr>
@@ -20730,7 +21513,23 @@
           <w:b w:val="0"/>
           <w:bCs w:val="0"/>
         </w:rPr>
-        <w:t>months prior written notice to Tenant, shall have the right to relocate the Demised Premises to an alternate space within the Building (“Substitute Space”), provided that such Substitute Space shall be substantially equivalent in area to the Demised Premises. Any such relocation shall be deemed to be effective as of the date set forth in said notice (the "Effective Date").</w:t>
+        <w:t xml:space="preserve">months prior written notice to Tenant, shall have the right to relocate the Demised Premises to an alternate space within the </w:t>
+      </w:r>
+      <w:proofErr w:type="gramStart"/>
+      <w:r>
+        <w:rPr>
+          <w:b w:val="0"/>
+          <w:bCs w:val="0"/>
+        </w:rPr>
+        <w:t>Building</w:t>
+      </w:r>
+      <w:proofErr w:type="gramEnd"/>
+      <w:r>
+        <w:rPr>
+          <w:b w:val="0"/>
+          <w:bCs w:val="0"/>
+        </w:rPr>
+        <w:t xml:space="preserve"> (“Substitute Space”), provided that such Substitute Space shall be substantially equivalent in area to the Demised Premises. Any such relocation shall be deemed to be effective as of the date set forth in said notice (the "Effective Date").</w:t>
       </w:r>
     </w:p>
     <w:p>
@@ -21438,16 +22237,34 @@
         </w:rPr>
         <w:t xml:space="preserve"> </w:t>
       </w:r>
-      <w:r>
+      <w:proofErr w:type="gramStart"/>
+      <w:r>
+        <w:rPr>
+          <w:highlight w:val="yellow"/>
+        </w:rPr>
         <w:t xml:space="preserve">{{ </w:t>
       </w:r>
-      <w:r>
-        <w:rPr>
+      <w:proofErr w:type="spellStart"/>
+      <w:r>
+        <w:rPr>
+          <w:highlight w:val="yellow"/>
           <w:shd w:val="clear" w:color="auto" w:fill="FFFF00"/>
         </w:rPr>
-        <w:t>tenant_entity</w:t>
-      </w:r>
-      <w:r>
+        <w:t>tenant</w:t>
+      </w:r>
+      <w:proofErr w:type="gramEnd"/>
+      <w:r>
+        <w:rPr>
+          <w:highlight w:val="yellow"/>
+          <w:shd w:val="clear" w:color="auto" w:fill="FFFF00"/>
+        </w:rPr>
+        <w:t>_entity</w:t>
+      </w:r>
+      <w:proofErr w:type="spellEnd"/>
+      <w:r>
+        <w:rPr>
+          <w:highlight w:val="yellow"/>
+        </w:rPr>
         <w:t xml:space="preserve"> }}</w:t>
       </w:r>
     </w:p>
@@ -21861,7 +22678,21 @@
         <w:rPr>
           <w:sz w:val="24"/>
         </w:rPr>
-        <w:t>lighting, ventilating, air-conditioning and other utilities to the Building.</w:t>
+        <w:t xml:space="preserve">lighting, ventilating, air-conditioning and other utilities to the </w:t>
+      </w:r>
+      <w:proofErr w:type="gramStart"/>
+      <w:r>
+        <w:rPr>
+          <w:sz w:val="24"/>
+        </w:rPr>
+        <w:t>Building</w:t>
+      </w:r>
+      <w:proofErr w:type="gramEnd"/>
+      <w:r>
+        <w:rPr>
+          <w:sz w:val="24"/>
+        </w:rPr>
+        <w:t>.</w:t>
       </w:r>
     </w:p>
     <w:p>
@@ -23043,7 +23874,21 @@
         <w:rPr>
           <w:sz w:val="24"/>
         </w:rPr>
-        <w:t>the cost of leasehold improvements made to spaces leased to other tenants in the Building;</w:t>
+        <w:t xml:space="preserve">the cost of leasehold improvements made to spaces leased to other tenants in the </w:t>
+      </w:r>
+      <w:proofErr w:type="gramStart"/>
+      <w:r>
+        <w:rPr>
+          <w:sz w:val="24"/>
+        </w:rPr>
+        <w:t>Building</w:t>
+      </w:r>
+      <w:proofErr w:type="gramEnd"/>
+      <w:r>
+        <w:rPr>
+          <w:sz w:val="24"/>
+        </w:rPr>
+        <w:t>;</w:t>
       </w:r>
     </w:p>
     <w:p>
@@ -23096,7 +23941,21 @@
         <w:rPr>
           <w:sz w:val="24"/>
         </w:rPr>
-        <w:t>any cost for which Landlord is reimbursed in full by insurance, other tenants of the Building, or otherwise fully compensated; and</w:t>
+        <w:t xml:space="preserve">any cost for which Landlord is reimbursed in full by insurance, other tenants of the </w:t>
+      </w:r>
+      <w:proofErr w:type="gramStart"/>
+      <w:r>
+        <w:rPr>
+          <w:sz w:val="24"/>
+        </w:rPr>
+        <w:t>Building</w:t>
+      </w:r>
+      <w:proofErr w:type="gramEnd"/>
+      <w:r>
+        <w:rPr>
+          <w:sz w:val="24"/>
+        </w:rPr>
+        <w:t>, or otherwise fully compensated; and</w:t>
       </w:r>
     </w:p>
     <w:p>
@@ -23292,22 +24151,37 @@
           <w:sz w:val="24"/>
         </w:rPr>
       </w:pPr>
-      <w:r>
-        <w:rPr>
-          <w:sz w:val="24"/>
+      <w:proofErr w:type="gramStart"/>
+      <w:r>
+        <w:rPr>
+          <w:sz w:val="24"/>
+          <w:highlight w:val="yellow"/>
         </w:rPr>
         <w:t xml:space="preserve">{{ </w:t>
       </w:r>
-      <w:r>
-        <w:rPr>
-          <w:sz w:val="24"/>
+      <w:proofErr w:type="spellStart"/>
+      <w:r>
+        <w:rPr>
+          <w:sz w:val="24"/>
+          <w:highlight w:val="yellow"/>
           <w:shd w:val="clear" w:color="auto" w:fill="FFFF00"/>
         </w:rPr>
-        <w:t>landlord_work</w:t>
-      </w:r>
-      <w:r>
-        <w:rPr>
-          <w:sz w:val="24"/>
+        <w:t>landlord</w:t>
+      </w:r>
+      <w:proofErr w:type="gramEnd"/>
+      <w:r>
+        <w:rPr>
+          <w:sz w:val="24"/>
+          <w:highlight w:val="yellow"/>
+          <w:shd w:val="clear" w:color="auto" w:fill="FFFF00"/>
+        </w:rPr>
+        <w:t>_work</w:t>
+      </w:r>
+      <w:proofErr w:type="spellEnd"/>
+      <w:r>
+        <w:rPr>
+          <w:sz w:val="24"/>
+          <w:highlight w:val="yellow"/>
         </w:rPr>
         <w:t xml:space="preserve"> }}</w:t>
       </w:r>

</xml_diff>